<commit_message>
Edit file via upload
Correção de visualização dos métodos da hiper e da subclasse.
</commit_message>
<xml_diff>
--- a/Documentacao LPTI.docx
+++ b/Documentacao LPTI.docx
@@ -1,6 +1,6 @@
 
 <file path=word/document.xml><?xml version="1.0" encoding="utf-8"?>
-<w:document xmlns:wpc="http://schemas.microsoft.com/office/word/2010/wordprocessingCanvas" xmlns:cx="http://schemas.microsoft.com/office/drawing/2014/chartex" xmlns:cx1="http://schemas.microsoft.com/office/drawing/2015/9/8/chartex" xmlns:cx2="http://schemas.microsoft.com/office/drawing/2015/10/21/chartex" xmlns:mc="http://schemas.openxmlformats.org/markup-compatibility/2006" xmlns:o="urn:schemas-microsoft-com:office:office" xmlns:r="http://schemas.openxmlformats.org/officeDocument/2006/relationships" xmlns:m="http://schemas.openxmlformats.org/officeDocument/2006/math" xmlns:v="urn:schemas-microsoft-com:vml" xmlns:wp14="http://schemas.microsoft.com/office/word/2010/wordprocessingDrawing" xmlns:wp="http://schemas.openxmlformats.org/drawingml/2006/wordprocessingDrawing" xmlns:w10="urn:schemas-microsoft-com:office:word" xmlns:w="http://schemas.openxmlformats.org/wordprocessingml/2006/main" xmlns:w14="http://schemas.microsoft.com/office/word/2010/wordml" xmlns:w15="http://schemas.microsoft.com/office/word/2012/wordml" xmlns:w16se="http://schemas.microsoft.com/office/word/2015/wordml/symex" xmlns:wpg="http://schemas.microsoft.com/office/word/2010/wordprocessingGroup" xmlns:wpi="http://schemas.microsoft.com/office/word/2010/wordprocessingInk" xmlns:wne="http://schemas.microsoft.com/office/word/2006/wordml" xmlns:wps="http://schemas.microsoft.com/office/word/2010/wordprocessingShape" mc:Ignorable="w14 w15 w16se wp14">
+<w:document xmlns:wpc="http://schemas.microsoft.com/office/word/2010/wordprocessingCanvas" xmlns:mc="http://schemas.openxmlformats.org/markup-compatibility/2006" xmlns:o="urn:schemas-microsoft-com:office:office" xmlns:r="http://schemas.openxmlformats.org/officeDocument/2006/relationships" xmlns:m="http://schemas.openxmlformats.org/officeDocument/2006/math" xmlns:v="urn:schemas-microsoft-com:vml" xmlns:wp14="http://schemas.microsoft.com/office/word/2010/wordprocessingDrawing" xmlns:wp="http://schemas.openxmlformats.org/drawingml/2006/wordprocessingDrawing" xmlns:w10="urn:schemas-microsoft-com:office:word" xmlns:w="http://schemas.openxmlformats.org/wordprocessingml/2006/main" xmlns:w14="http://schemas.microsoft.com/office/word/2010/wordml" xmlns:w15="http://schemas.microsoft.com/office/word/2012/wordml" xmlns:wpg="http://schemas.microsoft.com/office/word/2010/wordprocessingGroup" xmlns:wpi="http://schemas.microsoft.com/office/word/2010/wordprocessingInk" xmlns:wne="http://schemas.microsoft.com/office/word/2006/wordml" xmlns:wps="http://schemas.microsoft.com/office/word/2010/wordprocessingShape" mc:Ignorable="w14 w15 wp14">
   <w:body>
     <w:p>
       <w:pPr>
@@ -438,23 +438,7 @@
           <w:rFonts w:cs="Arial"/>
           <w:sz w:val="24"/>
         </w:rPr>
-        <w:t xml:space="preserve">: Cálculo II depende de Cálculo I), sendo que no fórum também deverá aparecer os eventos publicados no calendário. </w:t>
-      </w:r>
-      <w:proofErr w:type="gramStart"/>
-      <w:r>
-        <w:rPr>
-          <w:rFonts w:cs="Arial"/>
-          <w:sz w:val="24"/>
-        </w:rPr>
-        <w:t>O web</w:t>
-      </w:r>
-      <w:proofErr w:type="gramEnd"/>
-      <w:r>
-        <w:rPr>
-          <w:rFonts w:cs="Arial"/>
-          <w:sz w:val="24"/>
-        </w:rPr>
-        <w:t xml:space="preserve"> site terá dois tipos de usuários: Administradores e Alunos. Os professores também poderão ter acesso de administrador para modificar o conteúdo que será aplicado em sua devida matéria a cada semestre. Pessoas comuns também poderão ter acesso ao site, porém somente para visualização. </w:t>
+        <w:t xml:space="preserve">: Cálculo II depende de Cálculo I), sendo que no fórum também deverá aparecer os eventos publicados no calendário. O web site terá dois tipos de usuários: Administradores e Alunos. Os professores também poderão ter acesso de administrador para modificar o conteúdo que será aplicado em sua devida matéria a cada semestre. Pessoas comuns também poderão ter acesso ao site, porém somente para visualização. </w:t>
       </w:r>
     </w:p>
     <w:p>
@@ -936,21 +920,12 @@
       <w:pPr>
         <w:jc w:val="both"/>
       </w:pPr>
-      <w:proofErr w:type="gramStart"/>
       <w:r>
         <w:rPr>
           <w:sz w:val="24"/>
           <w:szCs w:val="24"/>
         </w:rPr>
-        <w:t>O web</w:t>
-      </w:r>
-      <w:proofErr w:type="gramEnd"/>
-      <w:r>
-        <w:rPr>
-          <w:sz w:val="24"/>
-          <w:szCs w:val="24"/>
-        </w:rPr>
-        <w:t xml:space="preserve"> site também deverá exibir a grade curricular do curso interdisciplinar e associar matérias que possuem dependência de outras. Os usuários poderão visualizar estas disciplinas e ver a ementa de cada professor que pode ou não mudar a cada semestre.</w:t>
+        <w:t>O web site também deverá exibir a grade curricular do curso interdisciplinar e associar matérias que possuem dependência de outras. Os usuários poderão visualizar estas disciplinas e ver a ementa de cada professor que pode ou não mudar a cada semestre.</w:t>
       </w:r>
     </w:p>
     <w:p>
@@ -3120,25 +3095,208 @@
           <w:b/>
           <w:bCs/>
         </w:rPr>
-        <w:t xml:space="preserve">10. Anexar </w:t>
-      </w:r>
-      <w:proofErr w:type="gramStart"/>
-      <w:r>
+        <w:t>10. Anexar arquivo(s)</w:t>
+      </w:r>
+    </w:p>
+    <w:p>
+      <w:pPr>
+        <w:pStyle w:val="Standard"/>
+        <w:ind w:left="709"/>
+        <w:rPr>
+          <w:rFonts w:asciiTheme="minorHAnsi" w:hAnsiTheme="minorHAnsi"/>
+          <w:i/>
+          <w:iCs/>
+        </w:rPr>
+      </w:pPr>
+      <w:r>
+        <w:rPr>
+          <w:rFonts w:asciiTheme="minorHAnsi" w:hAnsiTheme="minorHAnsi"/>
+          <w:i/>
+          <w:iCs/>
+        </w:rPr>
+        <w:t>10.1. Fluxo normal</w:t>
+      </w:r>
+    </w:p>
+    <w:p>
+      <w:pPr>
+        <w:pStyle w:val="Standard"/>
+        <w:ind w:left="1418"/>
+        <w:rPr>
+          <w:rFonts w:asciiTheme="minorHAnsi" w:hAnsiTheme="minorHAnsi"/>
+        </w:rPr>
+      </w:pPr>
+      <w:r>
+        <w:rPr>
+          <w:rFonts w:asciiTheme="minorHAnsi" w:hAnsiTheme="minorHAnsi"/>
+        </w:rPr>
+        <w:t>10.1.1. O usuário escolhe em qual postagem deseja anexar o arquivo;</w:t>
+      </w:r>
+    </w:p>
+    <w:p>
+      <w:pPr>
+        <w:pStyle w:val="Standard"/>
+        <w:ind w:left="1418"/>
+        <w:rPr>
+          <w:rFonts w:asciiTheme="minorHAnsi" w:hAnsiTheme="minorHAnsi"/>
+        </w:rPr>
+      </w:pPr>
+      <w:r>
+        <w:rPr>
+          <w:rFonts w:asciiTheme="minorHAnsi" w:hAnsiTheme="minorHAnsi"/>
+        </w:rPr>
+        <w:t>10.1.2. O usuário escolhe o arquivo desejado;</w:t>
+      </w:r>
+    </w:p>
+    <w:p>
+      <w:pPr>
+        <w:pStyle w:val="Standard"/>
+        <w:ind w:left="1418"/>
+        <w:rPr>
+          <w:rFonts w:asciiTheme="minorHAnsi" w:hAnsiTheme="minorHAnsi"/>
+        </w:rPr>
+      </w:pPr>
+      <w:r>
+        <w:rPr>
+          <w:rFonts w:asciiTheme="minorHAnsi" w:hAnsiTheme="minorHAnsi"/>
+        </w:rPr>
+        <w:t>10.1.3. Uma mensagem com um pedido de confirmação aparece na tela;</w:t>
+      </w:r>
+    </w:p>
+    <w:p>
+      <w:pPr>
+        <w:pStyle w:val="Standard"/>
+        <w:ind w:left="1418"/>
+        <w:rPr>
+          <w:rFonts w:asciiTheme="minorHAnsi" w:hAnsiTheme="minorHAnsi"/>
+        </w:rPr>
+      </w:pPr>
+      <w:r>
+        <w:rPr>
+          <w:rFonts w:asciiTheme="minorHAnsi" w:hAnsiTheme="minorHAnsi"/>
+        </w:rPr>
+        <w:t>10.1.4. O usuário confirma a ação;</w:t>
+      </w:r>
+    </w:p>
+    <w:p>
+      <w:pPr>
+        <w:pStyle w:val="Standard"/>
+        <w:ind w:left="1418"/>
+        <w:rPr>
+          <w:rFonts w:asciiTheme="minorHAnsi" w:hAnsiTheme="minorHAnsi"/>
+        </w:rPr>
+      </w:pPr>
+      <w:r>
+        <w:rPr>
+          <w:rFonts w:asciiTheme="minorHAnsi" w:hAnsiTheme="minorHAnsi"/>
+        </w:rPr>
+        <w:t>10.1.5. O arquivo é anexado e publicado junto com a postagem escolhida;</w:t>
+      </w:r>
+    </w:p>
+    <w:p>
+      <w:pPr>
+        <w:pStyle w:val="Standard"/>
+        <w:ind w:left="709"/>
+        <w:rPr>
+          <w:rFonts w:asciiTheme="minorHAnsi" w:hAnsiTheme="minorHAnsi"/>
+          <w:i/>
+          <w:iCs/>
+        </w:rPr>
+      </w:pPr>
+      <w:r>
+        <w:rPr>
+          <w:rFonts w:asciiTheme="minorHAnsi" w:hAnsiTheme="minorHAnsi"/>
+          <w:i/>
+          <w:iCs/>
+        </w:rPr>
+        <w:t>10.2. Fluxo alternativo</w:t>
+      </w:r>
+    </w:p>
+    <w:p>
+      <w:pPr>
+        <w:pStyle w:val="Standard"/>
+        <w:ind w:left="1418"/>
+        <w:rPr>
+          <w:rFonts w:asciiTheme="minorHAnsi" w:hAnsiTheme="minorHAnsi"/>
+        </w:rPr>
+      </w:pPr>
+      <w:r>
+        <w:rPr>
+          <w:rFonts w:asciiTheme="minorHAnsi" w:hAnsiTheme="minorHAnsi"/>
+        </w:rPr>
+        <w:t>10.2.1. O usuário escolhe em qual postagem deseja anexar o arquivo;</w:t>
+      </w:r>
+    </w:p>
+    <w:p>
+      <w:pPr>
+        <w:pStyle w:val="Standard"/>
+        <w:ind w:left="1418"/>
+        <w:rPr>
+          <w:rFonts w:asciiTheme="minorHAnsi" w:hAnsiTheme="minorHAnsi"/>
+        </w:rPr>
+      </w:pPr>
+      <w:r>
+        <w:rPr>
+          <w:rFonts w:asciiTheme="minorHAnsi" w:hAnsiTheme="minorHAnsi"/>
+        </w:rPr>
+        <w:lastRenderedPageBreak/>
+        <w:t>10.2.2. O usuário escolhe o arquivo desejado;</w:t>
+      </w:r>
+    </w:p>
+    <w:p>
+      <w:pPr>
+        <w:pStyle w:val="Standard"/>
+        <w:ind w:left="1418"/>
+        <w:rPr>
+          <w:rFonts w:asciiTheme="minorHAnsi" w:hAnsiTheme="minorHAnsi"/>
+        </w:rPr>
+      </w:pPr>
+      <w:r>
+        <w:rPr>
+          <w:rFonts w:asciiTheme="minorHAnsi" w:hAnsiTheme="minorHAnsi"/>
+        </w:rPr>
+        <w:t>10.2.3. O arquivo tem tamanho maior do que o suportado pelo sistema;</w:t>
+      </w:r>
+    </w:p>
+    <w:p>
+      <w:pPr>
+        <w:pStyle w:val="Standard"/>
+        <w:ind w:left="1418"/>
+        <w:rPr>
+          <w:rFonts w:asciiTheme="minorHAnsi" w:hAnsiTheme="minorHAnsi"/>
+        </w:rPr>
+      </w:pPr>
+      <w:r>
+        <w:rPr>
+          <w:rFonts w:asciiTheme="minorHAnsi" w:hAnsiTheme="minorHAnsi"/>
+        </w:rPr>
+        <w:t>10.2.4. O usuário termina a operação;</w:t>
+      </w:r>
+    </w:p>
+    <w:p>
+      <w:pPr>
+        <w:pStyle w:val="Standard"/>
+        <w:ind w:left="1418"/>
+        <w:rPr>
+          <w:rFonts w:asciiTheme="minorHAnsi" w:hAnsiTheme="minorHAnsi"/>
+        </w:rPr>
+      </w:pPr>
+    </w:p>
+    <w:p>
+      <w:pPr>
+        <w:pStyle w:val="Standard"/>
         <w:rPr>
           <w:rFonts w:asciiTheme="minorHAnsi" w:hAnsiTheme="minorHAnsi"/>
           <w:b/>
           <w:bCs/>
         </w:rPr>
-        <w:t>arquivo(</w:t>
-      </w:r>
-      <w:proofErr w:type="gramEnd"/>
+      </w:pPr>
       <w:r>
         <w:rPr>
           <w:rFonts w:asciiTheme="minorHAnsi" w:hAnsiTheme="minorHAnsi"/>
           <w:b/>
           <w:bCs/>
         </w:rPr>
-        <w:t>s)</w:t>
+        <w:t>11. Pesquisar conteúdo</w:t>
       </w:r>
     </w:p>
     <w:p>
@@ -3157,207 +3315,6 @@
           <w:i/>
           <w:iCs/>
         </w:rPr>
-        <w:t>10.1. Fluxo normal</w:t>
-      </w:r>
-    </w:p>
-    <w:p>
-      <w:pPr>
-        <w:pStyle w:val="Standard"/>
-        <w:ind w:left="1418"/>
-        <w:rPr>
-          <w:rFonts w:asciiTheme="minorHAnsi" w:hAnsiTheme="minorHAnsi"/>
-        </w:rPr>
-      </w:pPr>
-      <w:r>
-        <w:rPr>
-          <w:rFonts w:asciiTheme="minorHAnsi" w:hAnsiTheme="minorHAnsi"/>
-        </w:rPr>
-        <w:t>10.1.1. O usuário escolhe em qual postagem deseja anexar o arquivo;</w:t>
-      </w:r>
-    </w:p>
-    <w:p>
-      <w:pPr>
-        <w:pStyle w:val="Standard"/>
-        <w:ind w:left="1418"/>
-        <w:rPr>
-          <w:rFonts w:asciiTheme="minorHAnsi" w:hAnsiTheme="minorHAnsi"/>
-        </w:rPr>
-      </w:pPr>
-      <w:r>
-        <w:rPr>
-          <w:rFonts w:asciiTheme="minorHAnsi" w:hAnsiTheme="minorHAnsi"/>
-        </w:rPr>
-        <w:t>10.1.2. O usuário escolhe o arquivo desejado;</w:t>
-      </w:r>
-    </w:p>
-    <w:p>
-      <w:pPr>
-        <w:pStyle w:val="Standard"/>
-        <w:ind w:left="1418"/>
-        <w:rPr>
-          <w:rFonts w:asciiTheme="minorHAnsi" w:hAnsiTheme="minorHAnsi"/>
-        </w:rPr>
-      </w:pPr>
-      <w:r>
-        <w:rPr>
-          <w:rFonts w:asciiTheme="minorHAnsi" w:hAnsiTheme="minorHAnsi"/>
-        </w:rPr>
-        <w:t>10.1.3. Uma mensagem com um pedido de confirmação aparece na tela;</w:t>
-      </w:r>
-    </w:p>
-    <w:p>
-      <w:pPr>
-        <w:pStyle w:val="Standard"/>
-        <w:ind w:left="1418"/>
-        <w:rPr>
-          <w:rFonts w:asciiTheme="minorHAnsi" w:hAnsiTheme="minorHAnsi"/>
-        </w:rPr>
-      </w:pPr>
-      <w:r>
-        <w:rPr>
-          <w:rFonts w:asciiTheme="minorHAnsi" w:hAnsiTheme="minorHAnsi"/>
-        </w:rPr>
-        <w:t>10.1.4. O usuário confirma a ação;</w:t>
-      </w:r>
-    </w:p>
-    <w:p>
-      <w:pPr>
-        <w:pStyle w:val="Standard"/>
-        <w:ind w:left="1418"/>
-        <w:rPr>
-          <w:rFonts w:asciiTheme="minorHAnsi" w:hAnsiTheme="minorHAnsi"/>
-        </w:rPr>
-      </w:pPr>
-      <w:r>
-        <w:rPr>
-          <w:rFonts w:asciiTheme="minorHAnsi" w:hAnsiTheme="minorHAnsi"/>
-        </w:rPr>
-        <w:t>10.1.5. O arquivo é anexado e publicado junto com a postagem escolhida;</w:t>
-      </w:r>
-    </w:p>
-    <w:p>
-      <w:pPr>
-        <w:pStyle w:val="Standard"/>
-        <w:ind w:left="709"/>
-        <w:rPr>
-          <w:rFonts w:asciiTheme="minorHAnsi" w:hAnsiTheme="minorHAnsi"/>
-          <w:i/>
-          <w:iCs/>
-        </w:rPr>
-      </w:pPr>
-      <w:r>
-        <w:rPr>
-          <w:rFonts w:asciiTheme="minorHAnsi" w:hAnsiTheme="minorHAnsi"/>
-          <w:i/>
-          <w:iCs/>
-        </w:rPr>
-        <w:t>10.2. Fluxo alternativo</w:t>
-      </w:r>
-    </w:p>
-    <w:p>
-      <w:pPr>
-        <w:pStyle w:val="Standard"/>
-        <w:ind w:left="1418"/>
-        <w:rPr>
-          <w:rFonts w:asciiTheme="minorHAnsi" w:hAnsiTheme="minorHAnsi"/>
-        </w:rPr>
-      </w:pPr>
-      <w:r>
-        <w:rPr>
-          <w:rFonts w:asciiTheme="minorHAnsi" w:hAnsiTheme="minorHAnsi"/>
-        </w:rPr>
-        <w:t>10.2.1. O usuário escolhe em qual postagem deseja anexar o arquivo;</w:t>
-      </w:r>
-    </w:p>
-    <w:p>
-      <w:pPr>
-        <w:pStyle w:val="Standard"/>
-        <w:ind w:left="1418"/>
-        <w:rPr>
-          <w:rFonts w:asciiTheme="minorHAnsi" w:hAnsiTheme="minorHAnsi"/>
-        </w:rPr>
-      </w:pPr>
-      <w:r>
-        <w:rPr>
-          <w:rFonts w:asciiTheme="minorHAnsi" w:hAnsiTheme="minorHAnsi"/>
-        </w:rPr>
-        <w:lastRenderedPageBreak/>
-        <w:t>10.2.2. O usuário escolhe o arquivo desejado;</w:t>
-      </w:r>
-    </w:p>
-    <w:p>
-      <w:pPr>
-        <w:pStyle w:val="Standard"/>
-        <w:ind w:left="1418"/>
-        <w:rPr>
-          <w:rFonts w:asciiTheme="minorHAnsi" w:hAnsiTheme="minorHAnsi"/>
-        </w:rPr>
-      </w:pPr>
-      <w:r>
-        <w:rPr>
-          <w:rFonts w:asciiTheme="minorHAnsi" w:hAnsiTheme="minorHAnsi"/>
-        </w:rPr>
-        <w:t>10.2.3. O arquivo tem tamanho maior do que o suportado pelo sistema;</w:t>
-      </w:r>
-    </w:p>
-    <w:p>
-      <w:pPr>
-        <w:pStyle w:val="Standard"/>
-        <w:ind w:left="1418"/>
-        <w:rPr>
-          <w:rFonts w:asciiTheme="minorHAnsi" w:hAnsiTheme="minorHAnsi"/>
-        </w:rPr>
-      </w:pPr>
-      <w:r>
-        <w:rPr>
-          <w:rFonts w:asciiTheme="minorHAnsi" w:hAnsiTheme="minorHAnsi"/>
-        </w:rPr>
-        <w:t>10.2.4. O usuário termina a operação;</w:t>
-      </w:r>
-    </w:p>
-    <w:p>
-      <w:pPr>
-        <w:pStyle w:val="Standard"/>
-        <w:ind w:left="1418"/>
-        <w:rPr>
-          <w:rFonts w:asciiTheme="minorHAnsi" w:hAnsiTheme="minorHAnsi"/>
-        </w:rPr>
-      </w:pPr>
-    </w:p>
-    <w:p>
-      <w:pPr>
-        <w:pStyle w:val="Standard"/>
-        <w:rPr>
-          <w:rFonts w:asciiTheme="minorHAnsi" w:hAnsiTheme="minorHAnsi"/>
-          <w:b/>
-          <w:bCs/>
-        </w:rPr>
-      </w:pPr>
-      <w:r>
-        <w:rPr>
-          <w:rFonts w:asciiTheme="minorHAnsi" w:hAnsiTheme="minorHAnsi"/>
-          <w:b/>
-          <w:bCs/>
-        </w:rPr>
-        <w:t>11. Pesquisar conteúdo</w:t>
-      </w:r>
-    </w:p>
-    <w:p>
-      <w:pPr>
-        <w:pStyle w:val="Standard"/>
-        <w:ind w:left="709"/>
-        <w:rPr>
-          <w:rFonts w:asciiTheme="minorHAnsi" w:hAnsiTheme="minorHAnsi"/>
-          <w:i/>
-          <w:iCs/>
-        </w:rPr>
-      </w:pPr>
-      <w:r>
-        <w:rPr>
-          <w:rFonts w:asciiTheme="minorHAnsi" w:hAnsiTheme="minorHAnsi"/>
-          <w:i/>
-          <w:iCs/>
-        </w:rPr>
         <w:t>11.1 fluxo normal</w:t>
       </w:r>
     </w:p>
@@ -3388,21 +3345,7 @@
         <w:rPr>
           <w:rFonts w:asciiTheme="minorHAnsi" w:hAnsiTheme="minorHAnsi"/>
         </w:rPr>
-        <w:t xml:space="preserve">11.1.2. Os conteúdos marcados com </w:t>
-      </w:r>
-      <w:proofErr w:type="gramStart"/>
-      <w:r>
-        <w:rPr>
-          <w:rFonts w:asciiTheme="minorHAnsi" w:hAnsiTheme="minorHAnsi"/>
-        </w:rPr>
-        <w:t>a(</w:t>
-      </w:r>
-      <w:proofErr w:type="gramEnd"/>
-      <w:r>
-        <w:rPr>
-          <w:rFonts w:asciiTheme="minorHAnsi" w:hAnsiTheme="minorHAnsi"/>
-        </w:rPr>
-        <w:t xml:space="preserve">s) </w:t>
+        <w:t xml:space="preserve">11.1.2. Os conteúdos marcados com a(s) </w:t>
       </w:r>
       <w:proofErr w:type="spellStart"/>
       <w:r>
@@ -3550,16 +3493,27 @@
           <w:u w:val="single"/>
         </w:rPr>
       </w:pPr>
+    </w:p>
+    <w:p>
+      <w:pPr>
+        <w:jc w:val="both"/>
+        <w:rPr>
+          <w:sz w:val="28"/>
+          <w:u w:val="single"/>
+        </w:rPr>
+      </w:pPr>
       <w:r>
         <w:rPr>
           <w:noProof/>
+          <w:sz w:val="28"/>
+          <w:u w:val="single"/>
           <w:lang w:eastAsia="pt-BR"/>
         </w:rPr>
         <w:drawing>
-          <wp:inline distT="0" distB="0" distL="0" distR="0" wp14:anchorId="0B608938" wp14:editId="117CF1BA">
-            <wp:extent cx="6305550" cy="5880735"/>
-            <wp:effectExtent l="0" t="0" r="0" b="0"/>
-            <wp:docPr id="2" name="Imagem 3" descr="C:\Users\Vitor\AppData\Local\Microsoft\Windows\INetCache\Content.Word\d_classe(undone).png"/>
+          <wp:inline distT="0" distB="0" distL="0" distR="0">
+            <wp:extent cx="6124575" cy="5572125"/>
+            <wp:effectExtent l="0" t="0" r="9525" b="9525"/>
+            <wp:docPr id="2" name="Imagem 2"/>
             <wp:cNvGraphicFramePr>
               <a:graphicFrameLocks xmlns:a="http://schemas.openxmlformats.org/drawingml/2006/main" noChangeAspect="1"/>
             </wp:cNvGraphicFramePr>
@@ -3567,13 +3521,20 @@
               <a:graphicData uri="http://schemas.openxmlformats.org/drawingml/2006/picture">
                 <pic:pic xmlns:pic="http://schemas.openxmlformats.org/drawingml/2006/picture">
                   <pic:nvPicPr>
-                    <pic:cNvPr id="2" name="Imagem 3" descr="C:\Users\Vitor\AppData\Local\Microsoft\Windows\INetCache\Content.Word\d_classe(undone).png"/>
+                    <pic:cNvPr id="0" name="Picture 1"/>
                     <pic:cNvPicPr>
                       <a:picLocks noChangeAspect="1" noChangeArrowheads="1"/>
                     </pic:cNvPicPr>
                   </pic:nvPicPr>
                   <pic:blipFill>
-                    <a:blip r:embed="rId9"/>
+                    <a:blip r:embed="rId9">
+                      <a:extLst>
+                        <a:ext uri="{28A0092B-C50C-407E-A947-70E740481C1C}">
+                          <a14:useLocalDpi xmlns:a14="http://schemas.microsoft.com/office/drawing/2010/main" val="0"/>
+                        </a:ext>
+                      </a:extLst>
+                    </a:blip>
+                    <a:srcRect/>
                     <a:stretch>
                       <a:fillRect/>
                     </a:stretch>
@@ -3581,11 +3542,15 @@
                   <pic:spPr bwMode="auto">
                     <a:xfrm>
                       <a:off x="0" y="0"/>
-                      <a:ext cx="6305550" cy="5880735"/>
+                      <a:ext cx="6124575" cy="5572125"/>
                     </a:xfrm>
                     <a:prstGeom prst="rect">
                       <a:avLst/>
                     </a:prstGeom>
+                    <a:noFill/>
+                    <a:ln>
+                      <a:noFill/>
+                    </a:ln>
                   </pic:spPr>
                 </pic:pic>
               </a:graphicData>
@@ -3611,51 +3576,43 @@
           <w:u w:val="single"/>
         </w:rPr>
       </w:pPr>
-    </w:p>
-    <w:p>
-      <w:pPr>
-        <w:jc w:val="both"/>
+      <w:r>
         <w:rPr>
           <w:sz w:val="28"/>
           <w:u w:val="single"/>
         </w:rPr>
-      </w:pPr>
-      <w:r>
+        <w:t>Números para Notificação:</w:t>
+      </w:r>
+    </w:p>
+    <w:p>
+      <w:pPr>
+        <w:jc w:val="both"/>
+        <w:rPr>
+          <w:sz w:val="28"/>
+        </w:rPr>
+      </w:pPr>
+      <w:r>
+        <w:rPr>
+          <w:sz w:val="28"/>
+        </w:rPr>
+        <w:t>Tomemos como exemplo que existam quatro diferentes categorias de eventos: palestra, esporte, reunião e debate. Assim, o número de combinações passíveis de seleção para o usuário é 16(4x4), por isso, o método para enviar o e-mail toma apenas como parâmetro um número inteiro.</w:t>
+      </w:r>
+    </w:p>
+    <w:p>
+      <w:pPr>
+        <w:jc w:val="both"/>
         <w:rPr>
           <w:sz w:val="28"/>
           <w:u w:val="single"/>
         </w:rPr>
-        <w:t>Números para Notificação:</w:t>
-      </w:r>
-    </w:p>
-    <w:p>
-      <w:pPr>
-        <w:jc w:val="both"/>
-        <w:rPr>
-          <w:sz w:val="28"/>
-        </w:rPr>
-      </w:pPr>
-      <w:r>
-        <w:rPr>
-          <w:sz w:val="28"/>
-        </w:rPr>
-        <w:t>Tomemos como exemplo que existam quatro diferentes categorias de eventos: palestra, esporte, reunião e debate. Assim, o número de combinações passíveis de seleção para o usuário é 16(4x4), por isso, o método para enviar o e-mail toma apenas como parâmetro um número inteiro.</w:t>
-      </w:r>
-    </w:p>
-    <w:p>
-      <w:pPr>
-        <w:jc w:val="both"/>
+      </w:pPr>
+      <w:bookmarkStart w:id="0" w:name="_GoBack"/>
+      <w:bookmarkEnd w:id="0"/>
+      <w:r>
         <w:rPr>
           <w:sz w:val="28"/>
           <w:u w:val="single"/>
         </w:rPr>
-      </w:pPr>
-      <w:r>
-        <w:rPr>
-          <w:sz w:val="28"/>
-          <w:u w:val="single"/>
-        </w:rPr>
-        <w:lastRenderedPageBreak/>
         <w:t>Exemplo acima aplicado:</w:t>
       </w:r>
     </w:p>
@@ -3678,8 +3635,8 @@
         <w:tblLook w:val="04A0" w:firstRow="1" w:lastRow="0" w:firstColumn="1" w:lastColumn="0" w:noHBand="0" w:noVBand="1"/>
       </w:tblPr>
       <w:tblGrid>
-        <w:gridCol w:w="4926"/>
-        <w:gridCol w:w="4928"/>
+        <w:gridCol w:w="4697"/>
+        <w:gridCol w:w="4703"/>
       </w:tblGrid>
       <w:tr>
         <w:trPr>
@@ -3703,6 +3660,7 @@
               <w:rPr>
                 <w:sz w:val="24"/>
               </w:rPr>
+              <w:lastRenderedPageBreak/>
               <w:t>Apenas esporte: 1</w:t>
             </w:r>
           </w:p>
@@ -4106,8 +4064,6 @@
           <w:sz w:val="28"/>
         </w:rPr>
       </w:pPr>
-      <w:bookmarkStart w:id="0" w:name="_GoBack"/>
-      <w:bookmarkEnd w:id="0"/>
     </w:p>
     <w:tbl>
       <w:tblPr>
@@ -4116,9 +4072,9 @@
         <w:tblLook w:val="04A0" w:firstRow="1" w:lastRow="0" w:firstColumn="1" w:lastColumn="0" w:noHBand="0" w:noVBand="1"/>
       </w:tblPr>
       <w:tblGrid>
-        <w:gridCol w:w="3278"/>
-        <w:gridCol w:w="3278"/>
-        <w:gridCol w:w="3279"/>
+        <w:gridCol w:w="3236"/>
+        <w:gridCol w:w="3218"/>
+        <w:gridCol w:w="3174"/>
       </w:tblGrid>
       <w:tr>
         <w:trPr>
@@ -4832,7 +4788,7 @@
 </file>
 
 <file path=word/endnotes.xml><?xml version="1.0" encoding="utf-8"?>
-<w:endnotes xmlns:wpc="http://schemas.microsoft.com/office/word/2010/wordprocessingCanvas" xmlns:cx="http://schemas.microsoft.com/office/drawing/2014/chartex" xmlns:cx1="http://schemas.microsoft.com/office/drawing/2015/9/8/chartex" xmlns:cx2="http://schemas.microsoft.com/office/drawing/2015/10/21/chartex" xmlns:mc="http://schemas.openxmlformats.org/markup-compatibility/2006" xmlns:o="urn:schemas-microsoft-com:office:office" xmlns:r="http://schemas.openxmlformats.org/officeDocument/2006/relationships" xmlns:m="http://schemas.openxmlformats.org/officeDocument/2006/math" xmlns:v="urn:schemas-microsoft-com:vml" xmlns:wp14="http://schemas.microsoft.com/office/word/2010/wordprocessingDrawing" xmlns:wp="http://schemas.openxmlformats.org/drawingml/2006/wordprocessingDrawing" xmlns:w10="urn:schemas-microsoft-com:office:word" xmlns:w="http://schemas.openxmlformats.org/wordprocessingml/2006/main" xmlns:w14="http://schemas.microsoft.com/office/word/2010/wordml" xmlns:w15="http://schemas.microsoft.com/office/word/2012/wordml" xmlns:w16se="http://schemas.microsoft.com/office/word/2015/wordml/symex" xmlns:wpg="http://schemas.microsoft.com/office/word/2010/wordprocessingGroup" xmlns:wpi="http://schemas.microsoft.com/office/word/2010/wordprocessingInk" xmlns:wne="http://schemas.microsoft.com/office/word/2006/wordml" xmlns:wps="http://schemas.microsoft.com/office/word/2010/wordprocessingShape" mc:Ignorable="w14 w15 w16se wp14">
+<w:endnotes xmlns:wpc="http://schemas.microsoft.com/office/word/2010/wordprocessingCanvas" xmlns:mc="http://schemas.openxmlformats.org/markup-compatibility/2006" xmlns:o="urn:schemas-microsoft-com:office:office" xmlns:r="http://schemas.openxmlformats.org/officeDocument/2006/relationships" xmlns:m="http://schemas.openxmlformats.org/officeDocument/2006/math" xmlns:v="urn:schemas-microsoft-com:vml" xmlns:wp14="http://schemas.microsoft.com/office/word/2010/wordprocessingDrawing" xmlns:wp="http://schemas.openxmlformats.org/drawingml/2006/wordprocessingDrawing" xmlns:w10="urn:schemas-microsoft-com:office:word" xmlns:w="http://schemas.openxmlformats.org/wordprocessingml/2006/main" xmlns:w14="http://schemas.microsoft.com/office/word/2010/wordml" xmlns:w15="http://schemas.microsoft.com/office/word/2012/wordml" xmlns:wpg="http://schemas.microsoft.com/office/word/2010/wordprocessingGroup" xmlns:wpi="http://schemas.microsoft.com/office/word/2010/wordprocessingInk" xmlns:wne="http://schemas.microsoft.com/office/word/2006/wordml" xmlns:wps="http://schemas.microsoft.com/office/word/2010/wordprocessingShape" mc:Ignorable="w14 w15 wp14">
   <w:endnote w:type="separator" w:id="-1">
     <w:p>
       <w:pPr>
@@ -4857,7 +4813,7 @@
 </file>
 
 <file path=word/footnotes.xml><?xml version="1.0" encoding="utf-8"?>
-<w:footnotes xmlns:wpc="http://schemas.microsoft.com/office/word/2010/wordprocessingCanvas" xmlns:cx="http://schemas.microsoft.com/office/drawing/2014/chartex" xmlns:cx1="http://schemas.microsoft.com/office/drawing/2015/9/8/chartex" xmlns:cx2="http://schemas.microsoft.com/office/drawing/2015/10/21/chartex" xmlns:mc="http://schemas.openxmlformats.org/markup-compatibility/2006" xmlns:o="urn:schemas-microsoft-com:office:office" xmlns:r="http://schemas.openxmlformats.org/officeDocument/2006/relationships" xmlns:m="http://schemas.openxmlformats.org/officeDocument/2006/math" xmlns:v="urn:schemas-microsoft-com:vml" xmlns:wp14="http://schemas.microsoft.com/office/word/2010/wordprocessingDrawing" xmlns:wp="http://schemas.openxmlformats.org/drawingml/2006/wordprocessingDrawing" xmlns:w10="urn:schemas-microsoft-com:office:word" xmlns:w="http://schemas.openxmlformats.org/wordprocessingml/2006/main" xmlns:w14="http://schemas.microsoft.com/office/word/2010/wordml" xmlns:w15="http://schemas.microsoft.com/office/word/2012/wordml" xmlns:w16se="http://schemas.microsoft.com/office/word/2015/wordml/symex" xmlns:wpg="http://schemas.microsoft.com/office/word/2010/wordprocessingGroup" xmlns:wpi="http://schemas.microsoft.com/office/word/2010/wordprocessingInk" xmlns:wne="http://schemas.microsoft.com/office/word/2006/wordml" xmlns:wps="http://schemas.microsoft.com/office/word/2010/wordprocessingShape" mc:Ignorable="w14 w15 w16se wp14">
+<w:footnotes xmlns:wpc="http://schemas.microsoft.com/office/word/2010/wordprocessingCanvas" xmlns:mc="http://schemas.openxmlformats.org/markup-compatibility/2006" xmlns:o="urn:schemas-microsoft-com:office:office" xmlns:r="http://schemas.openxmlformats.org/officeDocument/2006/relationships" xmlns:m="http://schemas.openxmlformats.org/officeDocument/2006/math" xmlns:v="urn:schemas-microsoft-com:vml" xmlns:wp14="http://schemas.microsoft.com/office/word/2010/wordprocessingDrawing" xmlns:wp="http://schemas.openxmlformats.org/drawingml/2006/wordprocessingDrawing" xmlns:w10="urn:schemas-microsoft-com:office:word" xmlns:w="http://schemas.openxmlformats.org/wordprocessingml/2006/main" xmlns:w14="http://schemas.microsoft.com/office/word/2010/wordml" xmlns:w15="http://schemas.microsoft.com/office/word/2012/wordml" xmlns:wpg="http://schemas.microsoft.com/office/word/2010/wordprocessingGroup" xmlns:wpi="http://schemas.microsoft.com/office/word/2010/wordprocessingInk" xmlns:wne="http://schemas.microsoft.com/office/word/2006/wordml" xmlns:wps="http://schemas.microsoft.com/office/word/2010/wordprocessingShape" mc:Ignorable="w14 w15 wp14">
   <w:footnote w:type="separator" w:id="-1">
     <w:p>
       <w:pPr>
@@ -4882,7 +4838,7 @@
 </file>
 
 <file path=word/header1.xml><?xml version="1.0" encoding="utf-8"?>
-<w:hdr xmlns:wpc="http://schemas.microsoft.com/office/word/2010/wordprocessingCanvas" xmlns:cx="http://schemas.microsoft.com/office/drawing/2014/chartex" xmlns:cx1="http://schemas.microsoft.com/office/drawing/2015/9/8/chartex" xmlns:cx2="http://schemas.microsoft.com/office/drawing/2015/10/21/chartex" xmlns:mc="http://schemas.openxmlformats.org/markup-compatibility/2006" xmlns:o="urn:schemas-microsoft-com:office:office" xmlns:r="http://schemas.openxmlformats.org/officeDocument/2006/relationships" xmlns:m="http://schemas.openxmlformats.org/officeDocument/2006/math" xmlns:v="urn:schemas-microsoft-com:vml" xmlns:wp14="http://schemas.microsoft.com/office/word/2010/wordprocessingDrawing" xmlns:wp="http://schemas.openxmlformats.org/drawingml/2006/wordprocessingDrawing" xmlns:w10="urn:schemas-microsoft-com:office:word" xmlns:w="http://schemas.openxmlformats.org/wordprocessingml/2006/main" xmlns:w14="http://schemas.microsoft.com/office/word/2010/wordml" xmlns:w15="http://schemas.microsoft.com/office/word/2012/wordml" xmlns:w16se="http://schemas.microsoft.com/office/word/2015/wordml/symex" xmlns:wpg="http://schemas.microsoft.com/office/word/2010/wordprocessingGroup" xmlns:wpi="http://schemas.microsoft.com/office/word/2010/wordprocessingInk" xmlns:wne="http://schemas.microsoft.com/office/word/2006/wordml" xmlns:wps="http://schemas.microsoft.com/office/word/2010/wordprocessingShape" mc:Ignorable="w14 w15 w16se wp14">
+<w:hdr xmlns:wpc="http://schemas.microsoft.com/office/word/2010/wordprocessingCanvas" xmlns:mc="http://schemas.openxmlformats.org/markup-compatibility/2006" xmlns:o="urn:schemas-microsoft-com:office:office" xmlns:r="http://schemas.openxmlformats.org/officeDocument/2006/relationships" xmlns:m="http://schemas.openxmlformats.org/officeDocument/2006/math" xmlns:v="urn:schemas-microsoft-com:vml" xmlns:wp14="http://schemas.microsoft.com/office/word/2010/wordprocessingDrawing" xmlns:wp="http://schemas.openxmlformats.org/drawingml/2006/wordprocessingDrawing" xmlns:w10="urn:schemas-microsoft-com:office:word" xmlns:w="http://schemas.openxmlformats.org/wordprocessingml/2006/main" xmlns:w14="http://schemas.microsoft.com/office/word/2010/wordml" xmlns:w15="http://schemas.microsoft.com/office/word/2012/wordml" xmlns:wpg="http://schemas.microsoft.com/office/word/2010/wordprocessingGroup" xmlns:wpi="http://schemas.microsoft.com/office/word/2010/wordprocessingInk" xmlns:wne="http://schemas.microsoft.com/office/word/2006/wordml" xmlns:wps="http://schemas.microsoft.com/office/word/2010/wordprocessingShape" mc:Ignorable="w14 w15 wp14">
   <w:p>
     <w:pPr>
       <w:pStyle w:val="Cabealho"/>
@@ -4893,8 +4849,8 @@
 </file>
 
 <file path=word/numbering.xml><?xml version="1.0" encoding="utf-8"?>
-<w:numbering xmlns:wpc="http://schemas.microsoft.com/office/word/2010/wordprocessingCanvas" xmlns:cx="http://schemas.microsoft.com/office/drawing/2014/chartex" xmlns:cx1="http://schemas.microsoft.com/office/drawing/2015/9/8/chartex" xmlns:cx2="http://schemas.microsoft.com/office/drawing/2015/10/21/chartex" xmlns:mc="http://schemas.openxmlformats.org/markup-compatibility/2006" xmlns:o="urn:schemas-microsoft-com:office:office" xmlns:r="http://schemas.openxmlformats.org/officeDocument/2006/relationships" xmlns:m="http://schemas.openxmlformats.org/officeDocument/2006/math" xmlns:v="urn:schemas-microsoft-com:vml" xmlns:wp14="http://schemas.microsoft.com/office/word/2010/wordprocessingDrawing" xmlns:wp="http://schemas.openxmlformats.org/drawingml/2006/wordprocessingDrawing" xmlns:w10="urn:schemas-microsoft-com:office:word" xmlns:w="http://schemas.openxmlformats.org/wordprocessingml/2006/main" xmlns:w14="http://schemas.microsoft.com/office/word/2010/wordml" xmlns:w15="http://schemas.microsoft.com/office/word/2012/wordml" xmlns:w16se="http://schemas.microsoft.com/office/word/2015/wordml/symex" xmlns:wpg="http://schemas.microsoft.com/office/word/2010/wordprocessingGroup" xmlns:wpi="http://schemas.microsoft.com/office/word/2010/wordprocessingInk" xmlns:wne="http://schemas.microsoft.com/office/word/2006/wordml" xmlns:wps="http://schemas.microsoft.com/office/word/2010/wordprocessingShape" mc:Ignorable="w14 w15 w16se wp14">
-  <w:abstractNum w:abstractNumId="0" w15:restartNumberingAfterBreak="0">
+<w:numbering xmlns:wpc="http://schemas.microsoft.com/office/word/2010/wordprocessingCanvas" xmlns:mc="http://schemas.openxmlformats.org/markup-compatibility/2006" xmlns:o="urn:schemas-microsoft-com:office:office" xmlns:r="http://schemas.openxmlformats.org/officeDocument/2006/relationships" xmlns:m="http://schemas.openxmlformats.org/officeDocument/2006/math" xmlns:v="urn:schemas-microsoft-com:vml" xmlns:wp14="http://schemas.microsoft.com/office/word/2010/wordprocessingDrawing" xmlns:wp="http://schemas.openxmlformats.org/drawingml/2006/wordprocessingDrawing" xmlns:w10="urn:schemas-microsoft-com:office:word" xmlns:w="http://schemas.openxmlformats.org/wordprocessingml/2006/main" xmlns:w14="http://schemas.microsoft.com/office/word/2010/wordml" xmlns:w15="http://schemas.microsoft.com/office/word/2012/wordml" xmlns:wpg="http://schemas.microsoft.com/office/word/2010/wordprocessingGroup" xmlns:wpi="http://schemas.microsoft.com/office/word/2010/wordprocessingInk" xmlns:wne="http://schemas.microsoft.com/office/word/2006/wordml" xmlns:wps="http://schemas.microsoft.com/office/word/2010/wordprocessingShape" mc:Ignorable="w14 w15 wp14">
+  <w:abstractNum w:abstractNumId="0">
     <w:nsid w:val="00916C16"/>
     <w:multiLevelType w:val="hybridMultilevel"/>
     <w:tmpl w:val="BCD6E7CA"/>
@@ -5007,7 +4963,7 @@
       </w:rPr>
     </w:lvl>
   </w:abstractNum>
-  <w:abstractNum w:abstractNumId="1" w15:restartNumberingAfterBreak="0">
+  <w:abstractNum w:abstractNumId="1">
     <w:nsid w:val="10B51940"/>
     <w:multiLevelType w:val="multilevel"/>
     <w:tmpl w:val="CCA2E4A4"/>
@@ -5129,7 +5085,7 @@
       </w:pPr>
     </w:lvl>
   </w:abstractNum>
-  <w:abstractNum w:abstractNumId="2" w15:restartNumberingAfterBreak="0">
+  <w:abstractNum w:abstractNumId="2">
     <w:nsid w:val="118837B3"/>
     <w:multiLevelType w:val="multilevel"/>
     <w:tmpl w:val="08E6B486"/>
@@ -5269,7 +5225,7 @@
       </w:rPr>
     </w:lvl>
   </w:abstractNum>
-  <w:abstractNum w:abstractNumId="3" w15:restartNumberingAfterBreak="0">
+  <w:abstractNum w:abstractNumId="3">
     <w:nsid w:val="605867D0"/>
     <w:multiLevelType w:val="multilevel"/>
     <w:tmpl w:val="E244E796"/>
@@ -5399,7 +5355,7 @@
 </file>
 
 <file path=word/styles.xml><?xml version="1.0" encoding="utf-8"?>
-<w:styles xmlns:mc="http://schemas.openxmlformats.org/markup-compatibility/2006" xmlns:r="http://schemas.openxmlformats.org/officeDocument/2006/relationships" xmlns:w="http://schemas.openxmlformats.org/wordprocessingml/2006/main" xmlns:w14="http://schemas.microsoft.com/office/word/2010/wordml" xmlns:w15="http://schemas.microsoft.com/office/word/2012/wordml" xmlns:w16se="http://schemas.microsoft.com/office/word/2015/wordml/symex" mc:Ignorable="w14 w15 w16se">
+<w:styles xmlns:mc="http://schemas.openxmlformats.org/markup-compatibility/2006" xmlns:r="http://schemas.openxmlformats.org/officeDocument/2006/relationships" xmlns:w="http://schemas.openxmlformats.org/wordprocessingml/2006/main" xmlns:w14="http://schemas.microsoft.com/office/word/2010/wordml" xmlns:w15="http://schemas.microsoft.com/office/word/2012/wordml" mc:Ignorable="w14 w15">
   <w:docDefaults>
     <w:rPrDefault>
       <w:rPr>
@@ -5415,7 +5371,7 @@
       </w:pPr>
     </w:pPrDefault>
   </w:docDefaults>
-  <w:latentStyles w:defLockedState="0" w:defUIPriority="99" w:defSemiHidden="0" w:defUnhideWhenUsed="0" w:defQFormat="0" w:count="372">
+  <w:latentStyles w:defLockedState="0" w:defUIPriority="99" w:defSemiHidden="0" w:defUnhideWhenUsed="0" w:defQFormat="0" w:count="371">
     <w:lsdException w:name="Normal" w:uiPriority="0" w:qFormat="1"/>
     <w:lsdException w:name="heading 1" w:uiPriority="9" w:qFormat="1"/>
     <w:lsdException w:name="heading 2" w:semiHidden="1" w:uiPriority="9" w:unhideWhenUsed="1" w:qFormat="1"/>
@@ -5787,7 +5743,6 @@
     <w:lsdException w:name="List Table 5 Dark Accent 6" w:uiPriority="50"/>
     <w:lsdException w:name="List Table 6 Colorful Accent 6" w:uiPriority="51"/>
     <w:lsdException w:name="List Table 7 Colorful Accent 6" w:uiPriority="52"/>
-    <w:lsdException w:name="Mention" w:semiHidden="1" w:unhideWhenUsed="1"/>
   </w:latentStyles>
   <w:style w:type="paragraph" w:default="1" w:styleId="Normal">
     <w:name w:val="Normal"/>
@@ -6721,12 +6676,19 @@
     <w:tblPr>
       <w:tblStyleRowBandSize w:val="1"/>
       <w:tblStyleColBandSize w:val="1"/>
+      <w:tblInd w:w="0" w:type="dxa"/>
       <w:tblBorders>
         <w:top w:val="single" w:sz="24" w:space="0" w:color="4A66AC" w:themeColor="accent1"/>
         <w:left w:val="single" w:sz="24" w:space="0" w:color="4A66AC" w:themeColor="accent1"/>
         <w:bottom w:val="single" w:sz="24" w:space="0" w:color="4A66AC" w:themeColor="accent1"/>
         <w:right w:val="single" w:sz="24" w:space="0" w:color="4A66AC" w:themeColor="accent1"/>
       </w:tblBorders>
+      <w:tblCellMar>
+        <w:top w:w="0" w:type="dxa"/>
+        <w:left w:w="108" w:type="dxa"/>
+        <w:bottom w:w="0" w:type="dxa"/>
+        <w:right w:w="108" w:type="dxa"/>
+      </w:tblCellMar>
     </w:tblPr>
     <w:tcPr>
       <w:shd w:val="clear" w:color="auto" w:fill="4A66AC" w:themeFill="accent1"/>
@@ -6850,6 +6812,7 @@
       <w:spacing w:line="240" w:lineRule="auto"/>
     </w:pPr>
     <w:tblPr>
+      <w:tblInd w:w="0" w:type="dxa"/>
       <w:tblBorders>
         <w:top w:val="single" w:sz="4" w:space="0" w:color="FFFFFF" w:themeColor="background1"/>
         <w:left w:val="single" w:sz="4" w:space="0" w:color="FFFFFF" w:themeColor="background1"/>
@@ -6858,6 +6821,12 @@
         <w:insideH w:val="single" w:sz="4" w:space="0" w:color="FFFFFF" w:themeColor="background1"/>
         <w:insideV w:val="single" w:sz="4" w:space="0" w:color="FFFFFF" w:themeColor="background1"/>
       </w:tblBorders>
+      <w:tblCellMar>
+        <w:top w:w="0" w:type="dxa"/>
+        <w:left w:w="108" w:type="dxa"/>
+        <w:bottom w:w="0" w:type="dxa"/>
+        <w:right w:w="108" w:type="dxa"/>
+      </w:tblCellMar>
     </w:tblPr>
   </w:style>
   <w:style w:type="table" w:styleId="TabelaSimples4">
@@ -6871,6 +6840,13 @@
     <w:tblPr>
       <w:tblStyleRowBandSize w:val="1"/>
       <w:tblStyleColBandSize w:val="1"/>
+      <w:tblInd w:w="0" w:type="dxa"/>
+      <w:tblCellMar>
+        <w:top w:w="0" w:type="dxa"/>
+        <w:left w:w="108" w:type="dxa"/>
+        <w:bottom w:w="0" w:type="dxa"/>
+        <w:right w:w="108" w:type="dxa"/>
+      </w:tblCellMar>
     </w:tblPr>
     <w:tblStylePr w:type="firstRow">
       <w:rPr>
@@ -6918,6 +6894,7 @@
       <w:spacing w:line="240" w:lineRule="auto"/>
     </w:pPr>
     <w:tblPr>
+      <w:tblInd w:w="0" w:type="dxa"/>
       <w:tblBorders>
         <w:top w:val="single" w:sz="4" w:space="0" w:color="auto"/>
         <w:left w:val="single" w:sz="4" w:space="0" w:color="auto"/>
@@ -6926,6 +6903,12 @@
         <w:insideH w:val="single" w:sz="4" w:space="0" w:color="auto"/>
         <w:insideV w:val="single" w:sz="4" w:space="0" w:color="auto"/>
       </w:tblBorders>
+      <w:tblCellMar>
+        <w:top w:w="0" w:type="dxa"/>
+        <w:left w:w="108" w:type="dxa"/>
+        <w:bottom w:w="0" w:type="dxa"/>
+        <w:right w:w="108" w:type="dxa"/>
+      </w:tblCellMar>
     </w:tblPr>
   </w:style>
   <w:style w:type="table" w:styleId="TabeladeGrade4-nfase3">
@@ -6939,6 +6922,7 @@
     <w:tblPr>
       <w:tblStyleRowBandSize w:val="1"/>
       <w:tblStyleColBandSize w:val="1"/>
+      <w:tblInd w:w="0" w:type="dxa"/>
       <w:tblBorders>
         <w:top w:val="single" w:sz="4" w:space="0" w:color="7EB1E6" w:themeColor="accent3" w:themeTint="99"/>
         <w:left w:val="single" w:sz="4" w:space="0" w:color="7EB1E6" w:themeColor="accent3" w:themeTint="99"/>
@@ -6947,6 +6931,12 @@
         <w:insideH w:val="single" w:sz="4" w:space="0" w:color="7EB1E6" w:themeColor="accent3" w:themeTint="99"/>
         <w:insideV w:val="single" w:sz="4" w:space="0" w:color="7EB1E6" w:themeColor="accent3" w:themeTint="99"/>
       </w:tblBorders>
+      <w:tblCellMar>
+        <w:top w:w="0" w:type="dxa"/>
+        <w:left w:w="108" w:type="dxa"/>
+        <w:bottom w:w="0" w:type="dxa"/>
+        <w:right w:w="108" w:type="dxa"/>
+      </w:tblCellMar>
     </w:tblPr>
     <w:tblStylePr w:type="firstRow">
       <w:rPr>
@@ -7015,6 +7005,7 @@
     <w:tblPr>
       <w:tblStyleRowBandSize w:val="1"/>
       <w:tblStyleColBandSize w:val="1"/>
+      <w:tblInd w:w="0" w:type="dxa"/>
       <w:tblBorders>
         <w:top w:val="single" w:sz="4" w:space="0" w:color="90A1CF" w:themeColor="accent1" w:themeTint="99"/>
         <w:left w:val="single" w:sz="4" w:space="0" w:color="90A1CF" w:themeColor="accent1" w:themeTint="99"/>
@@ -7023,6 +7014,12 @@
         <w:insideH w:val="single" w:sz="4" w:space="0" w:color="90A1CF" w:themeColor="accent1" w:themeTint="99"/>
         <w:insideV w:val="single" w:sz="4" w:space="0" w:color="90A1CF" w:themeColor="accent1" w:themeTint="99"/>
       </w:tblBorders>
+      <w:tblCellMar>
+        <w:top w:w="0" w:type="dxa"/>
+        <w:left w:w="108" w:type="dxa"/>
+        <w:bottom w:w="0" w:type="dxa"/>
+        <w:right w:w="108" w:type="dxa"/>
+      </w:tblCellMar>
     </w:tblPr>
     <w:tblStylePr w:type="firstRow">
       <w:rPr>
@@ -7362,7 +7359,7 @@
 </file>
 
 <file path=customXml/itemProps1.xml><?xml version="1.0" encoding="utf-8"?>
-<ds:datastoreItem xmlns:ds="http://schemas.openxmlformats.org/officeDocument/2006/customXml" ds:itemID="{B9458032-5762-496C-8A62-F00E12582DB7}">
+<ds:datastoreItem xmlns:ds="http://schemas.openxmlformats.org/officeDocument/2006/customXml" ds:itemID="{EBC5050C-7BB1-4D33-ABFE-EFC6B127BDE8}">
   <ds:schemaRefs>
     <ds:schemaRef ds:uri="http://schemas.openxmlformats.org/officeDocument/2006/bibliography"/>
   </ds:schemaRefs>

</xml_diff>